<commit_message>
Implement viscous fall simulation with GUI and tests
</commit_message>
<xml_diff>
--- a/lab1/Report_Lab01_B_PIN_RIS_2206_Ivanov_Alexey.docx
+++ b/lab1/Report_Lab01_B_PIN_RIS_2206_Ivanov_Alexey.docx
@@ -591,6 +591,10 @@
     <w:sdt>
       <w:sdtPr>
         <w:rPr>
+          <w:rFonts w:asciiTheme="minorHAnsi" w:eastAsiaTheme="minorHAnsi" w:hAnsiTheme="minorHAnsi" w:cstheme="minorBidi"/>
+          <w:color w:val="auto"/>
+          <w:sz w:val="22"/>
+          <w:szCs w:val="22"/>
           <w:lang w:val="ru-RU"/>
         </w:rPr>
         <w:id w:val="-1992788348"/>
@@ -601,12 +605,8 @@
       </w:sdtPr>
       <w:sdtEndPr>
         <w:rPr>
-          <w:rFonts w:asciiTheme="minorHAnsi" w:eastAsiaTheme="minorHAnsi" w:hAnsiTheme="minorHAnsi" w:cstheme="minorBidi"/>
           <w:b/>
           <w:bCs/>
-          <w:color w:val="auto"/>
-          <w:sz w:val="22"/>
-          <w:szCs w:val="22"/>
         </w:rPr>
       </w:sdtEndPr>
       <w:sdtContent>
@@ -847,8 +847,6 @@
               </w:rPr>
               <w:t>Постановка задачи</w:t>
             </w:r>
-            <w:bookmarkStart w:id="0" w:name="_GoBack"/>
-            <w:bookmarkEnd w:id="0"/>
             <w:r>
               <w:rPr>
                 <w:rFonts w:ascii="Times New Roman" w:hAnsi="Times New Roman" w:cs="Times New Roman"/>
@@ -2059,7 +2057,7 @@
           <w:lang w:val="ru-RU"/>
         </w:rPr>
       </w:pPr>
-      <w:bookmarkStart w:id="1" w:name="_Toc188729465"/>
+      <w:bookmarkStart w:id="0" w:name="_Toc188729465"/>
       <w:r>
         <w:rPr>
           <w:rFonts w:ascii="Times New Roman" w:eastAsia="Times New Roman" w:hAnsi="Times New Roman" w:cs="Times New Roman"/>
@@ -2073,10 +2071,11 @@
         <w:lastRenderedPageBreak/>
         <w:t>Теория по варианту</w:t>
       </w:r>
-      <w:bookmarkEnd w:id="1"/>
-    </w:p>
-    <w:p>
-      <w:pPr>
+      <w:bookmarkEnd w:id="0"/>
+    </w:p>
+    <w:p>
+      <w:pPr>
+        <w:spacing w:line="360" w:lineRule="auto"/>
         <w:rPr>
           <w:rFonts w:ascii="Times New Roman" w:eastAsia="Times New Roman" w:hAnsi="Times New Roman" w:cs="Times New Roman"/>
           <w:bCs/>
@@ -2170,6 +2169,7 @@
     </w:p>
     <w:p>
       <w:pPr>
+        <w:spacing w:line="360" w:lineRule="auto"/>
         <w:rPr>
           <w:rFonts w:ascii="Times New Roman" w:eastAsia="Times New Roman" w:hAnsi="Times New Roman" w:cs="Times New Roman"/>
           <w:bCs/>
@@ -2202,6 +2202,7 @@
     </w:p>
     <w:p>
       <w:pPr>
+        <w:spacing w:line="360" w:lineRule="auto"/>
         <w:rPr>
           <w:rFonts w:ascii="Times New Roman" w:eastAsia="Times New Roman" w:hAnsi="Times New Roman" w:cs="Times New Roman"/>
           <w:bCs/>
@@ -2234,6 +2235,7 @@
     </w:p>
     <w:p>
       <w:pPr>
+        <w:spacing w:line="360" w:lineRule="auto"/>
         <w:rPr>
           <w:rFonts w:ascii="Times New Roman" w:eastAsia="Times New Roman" w:hAnsi="Times New Roman" w:cs="Times New Roman"/>
           <w:bCs/>
@@ -2266,6 +2268,7 @@
     </w:p>
     <w:p>
       <w:pPr>
+        <w:spacing w:line="360" w:lineRule="auto"/>
         <w:rPr>
           <w:rFonts w:ascii="Times New Roman" w:eastAsia="Times New Roman" w:hAnsi="Times New Roman" w:cs="Times New Roman"/>
           <w:bCs/>
@@ -2298,6 +2301,7 @@
     </w:p>
     <w:p>
       <w:pPr>
+        <w:spacing w:line="360" w:lineRule="auto"/>
         <w:rPr>
           <w:rFonts w:ascii="Times New Roman" w:eastAsia="Times New Roman" w:hAnsi="Times New Roman" w:cs="Times New Roman"/>
           <w:bCs/>
@@ -2362,6 +2366,7 @@
     </w:p>
     <w:p>
       <w:pPr>
+        <w:spacing w:line="360" w:lineRule="auto"/>
         <w:rPr>
           <w:rFonts w:ascii="Times New Roman" w:eastAsia="Times New Roman" w:hAnsi="Times New Roman" w:cs="Times New Roman"/>
           <w:bCs/>
@@ -2409,7 +2414,7 @@
           <w:szCs w:val="28"/>
           <w:lang w:val="ru-RU"/>
         </w:rPr>
-        <w:t>,</w:t>
+        <w:t xml:space="preserve">, способность проверить адекватность </w:t>
       </w:r>
       <w:r>
         <w:rPr>
@@ -2419,7 +2424,7 @@
           <w:szCs w:val="28"/>
           <w:lang w:val="ru-RU"/>
         </w:rPr>
-        <w:t xml:space="preserve"> способность проверить адекватность </w:t>
+        <w:t>модели</w:t>
       </w:r>
       <w:r>
         <w:rPr>
@@ -2429,6 +2434,26 @@
           <w:szCs w:val="28"/>
           <w:lang w:val="ru-RU"/>
         </w:rPr>
+        <w:t xml:space="preserve"> </w:t>
+      </w:r>
+      <w:r>
+        <w:rPr>
+          <w:rFonts w:ascii="Times New Roman" w:eastAsia="Times New Roman" w:hAnsi="Times New Roman" w:cs="Times New Roman"/>
+          <w:bCs/>
+          <w:sz w:val="28"/>
+          <w:szCs w:val="28"/>
+          <w:lang w:val="ru-RU"/>
+        </w:rPr>
+        <w:t xml:space="preserve">на практике (например, если погрешность измерения характеристики объекта намного меньше точности </w:t>
+      </w:r>
+      <w:r>
+        <w:rPr>
+          <w:rFonts w:ascii="Times New Roman" w:eastAsia="Times New Roman" w:hAnsi="Times New Roman" w:cs="Times New Roman"/>
+          <w:bCs/>
+          <w:sz w:val="28"/>
+          <w:szCs w:val="28"/>
+          <w:lang w:val="ru-RU"/>
+        </w:rPr>
         <w:t>модели</w:t>
       </w:r>
       <w:r>
@@ -2439,7 +2464,7 @@
           <w:szCs w:val="28"/>
           <w:lang w:val="ru-RU"/>
         </w:rPr>
-        <w:t xml:space="preserve"> </w:t>
+        <w:t xml:space="preserve">, то </w:t>
       </w:r>
       <w:r>
         <w:rPr>
@@ -2449,7 +2474,7 @@
           <w:szCs w:val="28"/>
           <w:lang w:val="ru-RU"/>
         </w:rPr>
-        <w:t xml:space="preserve">на практике (например, если погрешность измерения характеристики объекта намного меньше точности </w:t>
+        <w:t xml:space="preserve">модель </w:t>
       </w:r>
       <w:r>
         <w:rPr>
@@ -2459,61 +2484,12 @@
           <w:szCs w:val="28"/>
           <w:lang w:val="ru-RU"/>
         </w:rPr>
-        <w:t>модели</w:t>
-      </w:r>
-      <w:r>
-        <w:rPr>
-          <w:rFonts w:ascii="Times New Roman" w:eastAsia="Times New Roman" w:hAnsi="Times New Roman" w:cs="Times New Roman"/>
-          <w:bCs/>
-          <w:sz w:val="28"/>
-          <w:szCs w:val="28"/>
-          <w:lang w:val="ru-RU"/>
-        </w:rPr>
-        <w:t>,</w:t>
-      </w:r>
-      <w:r>
-        <w:rPr>
-          <w:rFonts w:ascii="Times New Roman" w:eastAsia="Times New Roman" w:hAnsi="Times New Roman" w:cs="Times New Roman"/>
-          <w:bCs/>
-          <w:sz w:val="28"/>
-          <w:szCs w:val="28"/>
-          <w:lang w:val="ru-RU"/>
-        </w:rPr>
-        <w:t xml:space="preserve"> то </w:t>
-      </w:r>
-      <w:r>
-        <w:rPr>
-          <w:rFonts w:ascii="Times New Roman" w:eastAsia="Times New Roman" w:hAnsi="Times New Roman" w:cs="Times New Roman"/>
-          <w:bCs/>
-          <w:sz w:val="28"/>
-          <w:szCs w:val="28"/>
-          <w:lang w:val="ru-RU"/>
-        </w:rPr>
-        <w:t>модел</w:t>
-      </w:r>
-      <w:r>
-        <w:rPr>
-          <w:rFonts w:ascii="Times New Roman" w:eastAsia="Times New Roman" w:hAnsi="Times New Roman" w:cs="Times New Roman"/>
-          <w:bCs/>
-          <w:sz w:val="28"/>
-          <w:szCs w:val="28"/>
-          <w:lang w:val="ru-RU"/>
-        </w:rPr>
-        <w:t xml:space="preserve">ь </w:t>
-      </w:r>
-      <w:r>
-        <w:rPr>
-          <w:rFonts w:ascii="Times New Roman" w:eastAsia="Times New Roman" w:hAnsi="Times New Roman" w:cs="Times New Roman"/>
-          <w:bCs/>
-          <w:sz w:val="28"/>
-          <w:szCs w:val="28"/>
-          <w:lang w:val="ru-RU"/>
-        </w:rPr>
         <w:t xml:space="preserve">непродуктивна) </w:t>
       </w:r>
     </w:p>
     <w:p>
       <w:pPr>
+        <w:spacing w:line="360" w:lineRule="auto"/>
         <w:rPr>
           <w:rFonts w:ascii="Times New Roman" w:eastAsia="Times New Roman" w:hAnsi="Times New Roman" w:cs="Times New Roman"/>
           <w:b/>
@@ -2608,7 +2584,7 @@
           <w:lang w:val="ru-RU"/>
         </w:rPr>
       </w:pPr>
-      <w:bookmarkStart w:id="2" w:name="_Toc188729466"/>
+      <w:bookmarkStart w:id="1" w:name="_Toc188729466"/>
       <w:r>
         <w:rPr>
           <w:rFonts w:ascii="Times New Roman" w:eastAsia="Times New Roman" w:hAnsi="Times New Roman" w:cs="Times New Roman"/>
@@ -2622,7 +2598,7 @@
         <w:lastRenderedPageBreak/>
         <w:t>Задача 1</w:t>
       </w:r>
-      <w:bookmarkEnd w:id="2"/>
+      <w:bookmarkEnd w:id="1"/>
     </w:p>
     <w:p>
       <w:pPr>
@@ -2637,7 +2613,7 @@
           <w:lang w:val="ru-RU"/>
         </w:rPr>
       </w:pPr>
-      <w:bookmarkStart w:id="3" w:name="_Toc188729467"/>
+      <w:bookmarkStart w:id="2" w:name="_Toc188729467"/>
       <w:r>
         <w:rPr>
           <w:rFonts w:ascii="Times New Roman" w:eastAsia="Times New Roman" w:hAnsi="Times New Roman" w:cs="Times New Roman"/>
@@ -2650,7 +2626,7 @@
         </w:rPr>
         <w:t>Постановка задачи</w:t>
       </w:r>
-      <w:bookmarkEnd w:id="3"/>
+      <w:bookmarkEnd w:id="2"/>
     </w:p>
     <w:p>
       <w:pPr>
@@ -2919,7 +2895,19 @@
           <w:szCs w:val="28"/>
           <w:lang w:val="ru-RU"/>
         </w:rPr>
-        <w:t>Цель задачи: определить, сколько изделий каждого вида необходимо произвести, чтобы стоимость изготовленной продукции была максимальной.</w:t>
+        <w:t>Цель задачи: определить, сколько изделий каждого вида необходимо произвести, чтобы стои</w:t>
+      </w:r>
+      <w:bookmarkStart w:id="3" w:name="_GoBack"/>
+      <w:bookmarkEnd w:id="3"/>
+      <w:r>
+        <w:rPr>
+          <w:rFonts w:ascii="Times New Roman" w:eastAsia="Times New Roman" w:hAnsi="Times New Roman" w:cs="Times New Roman"/>
+          <w:color w:val="000000" w:themeColor="text1"/>
+          <w:sz w:val="28"/>
+          <w:szCs w:val="28"/>
+          <w:lang w:val="ru-RU"/>
+        </w:rPr>
+        <w:t>мость изготовленной продукции была максимальной.</w:t>
       </w:r>
     </w:p>
     <w:p>
@@ -7509,10 +7497,10 @@
       <w:r>
         <w:rPr>
           <w:rFonts w:ascii="Times New Roman" w:eastAsia="Times New Roman" w:hAnsi="Times New Roman" w:cs="Times New Roman"/>
-          <w:color w:val="000000" w:themeColor="text1"/>
-          <w:sz w:val="28"/>
-          <w:szCs w:val="28"/>
-          <w:lang w:val="ru-RU"/>
+          <w:noProof/>
+          <w:color w:val="000000" w:themeColor="text1"/>
+          <w:sz w:val="28"/>
+          <w:szCs w:val="28"/>
         </w:rPr>
         <w:drawing>
           <wp:inline distT="0" distB="0" distL="0" distR="0" wp14:anchorId="625EDD7C" wp14:editId="6C63D7CE">
@@ -18189,6 +18177,7 @@
       <w:r>
         <w:rPr>
           <w:rFonts w:ascii="Times New Roman" w:eastAsia="Times New Roman" w:hAnsi="Times New Roman" w:cs="Times New Roman"/>
+          <w:noProof/>
           <w:sz w:val="28"/>
           <w:szCs w:val="28"/>
         </w:rPr>
@@ -22158,6 +22147,7 @@
         <w:docPartUnique/>
       </w:docPartObj>
     </w:sdtPr>
+    <w:sdtEndPr/>
     <w:sdtContent>
       <w:p>
         <w:pPr>
@@ -24694,6 +24684,7 @@
   <w:style w:type="character" w:default="1" w:styleId="a0">
     <w:name w:val="Default Paragraph Font"/>
     <w:uiPriority w:val="1"/>
+    <w:semiHidden/>
     <w:unhideWhenUsed/>
   </w:style>
   <w:style w:type="table" w:default="1" w:styleId="a1">
@@ -25291,7 +25282,7 @@
 </file>
 
 <file path=customXml/itemProps1.xml><?xml version="1.0" encoding="utf-8"?>
-<ds:datastoreItem xmlns:ds="http://schemas.openxmlformats.org/officeDocument/2006/customXml" ds:itemID="{002A04BE-B8C0-4B18-8755-D4D90A94AEA4}">
+<ds:datastoreItem xmlns:ds="http://schemas.openxmlformats.org/officeDocument/2006/customXml" ds:itemID="{F579835F-3EEF-4429-B11A-6470147B163C}">
   <ds:schemaRefs>
     <ds:schemaRef ds:uri="http://schemas.openxmlformats.org/officeDocument/2006/bibliography"/>
   </ds:schemaRefs>

</xml_diff>